<commit_message>
refactor: replace text replacements with append paragraphs
</commit_message>
<xml_diff>
--- a/word-template/毕业设计（论文）模板-docx.docx
+++ b/word-template/毕业设计（论文）模板-docx.docx
@@ -7,9 +7,6 @@
         <w:tabs>
           <w:tab w:val="left" w:pos="3982"/>
         </w:tabs>
-        <w:rPr>
-          <w:rFonts w:hint="eastAsia"/>
-        </w:rPr>
       </w:pPr>
     </w:p>
     <w:p>
@@ -582,7 +579,7 @@
         <w:spacing w:line="360" w:lineRule="auto"/>
         <w:jc w:val="center"/>
         <w:sectPr>
-          <w:headerReference w:type="default" r:id="rId6"/>
+          <w:headerReference w:type="default" r:id="rId7"/>
           <w:pgSz w:w="11906" w:h="16838"/>
           <w:pgMar w:top="1985" w:right="1418" w:bottom="1418" w:left="1418" w:header="1418" w:footer="1134" w:gutter="0"/>
           <w:cols w:space="720"/>
@@ -1009,7 +1006,7 @@
         <w:spacing w:line="360" w:lineRule="auto"/>
         <w:jc w:val="center"/>
         <w:sectPr>
-          <w:headerReference w:type="default" r:id="rId7"/>
+          <w:headerReference w:type="default" r:id="rId8"/>
           <w:pgSz w:w="11906" w:h="16838"/>
           <w:pgMar w:top="1985" w:right="1418" w:bottom="1418" w:left="1418" w:header="1418" w:footer="1134" w:gutter="0"/>
           <w:cols w:space="720"/>
@@ -1279,24 +1276,21 @@
     <w:p/>
     <w:p>
       <w:pPr>
-        <w:rPr>
-          <w:rFonts w:ascii="黑体" w:eastAsia="黑体"/>
-          <w:b/>
-        </w:rPr>
+        <w:pStyle w:val="ad"/>
       </w:pPr>
       <w:r>
         <w:rPr>
           <w:rStyle w:val="Char"/>
-          <w:rFonts w:hint="eastAsia"/>
-          <w:b/>
+          <w:rFonts w:ascii="Times New Roman" w:hint="eastAsia"/>
+          <w:lang w:bidi="ar-SA"/>
         </w:rPr>
         <w:t>关键词：</w:t>
       </w:r>
       <w:r>
         <w:rPr>
           <w:rStyle w:val="Char3"/>
-          <w:rFonts w:ascii="黑体" w:eastAsia="黑体" w:hAnsi="黑体" w:hint="eastAsia"/>
-          <w:b/>
+          <w:rFonts w:ascii="Times New Roman" w:eastAsia="黑体" w:hint="eastAsia"/>
+          <w:lang w:bidi="ar-SA"/>
         </w:rPr>
         <w:t>写作规范；排版格式；毕业设计（论文）</w:t>
       </w:r>
@@ -1307,12 +1301,12 @@
       <w:pPr>
         <w:jc w:val="center"/>
         <w:sectPr>
-          <w:headerReference w:type="even" r:id="rId8"/>
-          <w:headerReference w:type="default" r:id="rId9"/>
-          <w:footerReference w:type="even" r:id="rId10"/>
-          <w:footerReference w:type="default" r:id="rId11"/>
-          <w:headerReference w:type="first" r:id="rId12"/>
-          <w:footerReference w:type="first" r:id="rId13"/>
+          <w:headerReference w:type="even" r:id="rId9"/>
+          <w:headerReference w:type="default" r:id="rId10"/>
+          <w:footerReference w:type="even" r:id="rId11"/>
+          <w:footerReference w:type="default" r:id="rId12"/>
+          <w:headerReference w:type="first" r:id="rId13"/>
+          <w:footerReference w:type="first" r:id="rId14"/>
           <w:pgSz w:w="11906" w:h="16838"/>
           <w:pgMar w:top="1985" w:right="1418" w:bottom="1418" w:left="1418" w:header="1418" w:footer="1134" w:gutter="0"/>
           <w:pgNumType w:fmt="upperRoman" w:start="1"/>
@@ -1323,25 +1317,9 @@
     </w:p>
     <w:p>
       <w:pPr>
-        <w:tabs>
-          <w:tab w:val="clear" w:pos="377"/>
-        </w:tabs>
-        <w:spacing w:line="240" w:lineRule="auto"/>
-        <w:jc w:val="center"/>
-        <w:rPr>
-          <w:b/>
-          <w:color w:val="000000"/>
-          <w:sz w:val="30"/>
-          <w:szCs w:val="30"/>
-        </w:rPr>
-      </w:pPr>
-      <w:r>
-        <w:rPr>
-          <w:b/>
-          <w:color w:val="000000"/>
-          <w:sz w:val="30"/>
-          <w:szCs w:val="30"/>
-        </w:rPr>
+        <w:pStyle w:val="13"/>
+      </w:pPr>
+      <w:r>
         <w:lastRenderedPageBreak/>
         <w:t>The Subject of Undergraduate Graduation Project (Thesis) of DUT</w:t>
       </w:r>
@@ -1647,63 +1625,54 @@
     <w:p/>
     <w:p>
       <w:pPr>
+        <w:pStyle w:val="ad"/>
         <w:rPr>
           <w:rStyle w:val="Char1"/>
-          <w:b/>
-        </w:rPr>
-      </w:pPr>
-      <w:r>
-        <w:rPr>
-          <w:b/>
-        </w:rPr>
+          <w:b w:val="0"/>
+        </w:rPr>
+      </w:pPr>
+      <w:r>
         <w:t>K</w:t>
       </w:r>
       <w:r>
         <w:rPr>
           <w:rFonts w:hint="eastAsia"/>
-          <w:b/>
         </w:rPr>
         <w:t>ey Words</w:t>
       </w:r>
       <w:r>
         <w:rPr>
           <w:rFonts w:hint="eastAsia"/>
-          <w:b/>
         </w:rPr>
         <w:t>：</w:t>
       </w:r>
       <w:r>
         <w:rPr>
           <w:rFonts w:hint="eastAsia"/>
-          <w:b/>
         </w:rPr>
         <w:t>Write Criterion</w:t>
       </w:r>
       <w:r>
         <w:rPr>
           <w:rFonts w:hint="eastAsia"/>
-          <w:b/>
         </w:rPr>
         <w:t>；</w:t>
       </w:r>
       <w:r>
         <w:rPr>
           <w:rFonts w:hint="eastAsia"/>
-          <w:b/>
         </w:rPr>
         <w:t>Typeset Format</w:t>
       </w:r>
       <w:r>
         <w:rPr>
           <w:rFonts w:hint="eastAsia"/>
-          <w:b/>
         </w:rPr>
         <w:t>；</w:t>
       </w:r>
       <w:r>
         <w:rPr>
           <w:rFonts w:hint="eastAsia"/>
-          <w:b/>
         </w:rPr>
         <w:t>Graduation Project (Thesis)</w:t>
       </w:r>
@@ -1714,8 +1683,8 @@
       <w:pPr>
         <w:jc w:val="center"/>
         <w:sectPr>
-          <w:headerReference w:type="default" r:id="rId14"/>
-          <w:footerReference w:type="default" r:id="rId15"/>
+          <w:headerReference w:type="default" r:id="rId15"/>
+          <w:footerReference w:type="default" r:id="rId16"/>
           <w:pgSz w:w="11906" w:h="16838"/>
           <w:pgMar w:top="1985" w:right="1418" w:bottom="1418" w:left="1418" w:header="1418" w:footer="1134" w:gutter="0"/>
           <w:pgNumType w:fmt="upperRoman"/>
@@ -6103,7 +6072,7 @@
                     </pic:cNvPicPr>
                   </pic:nvPicPr>
                   <pic:blipFill>
-                    <a:blip r:embed="rId16">
+                    <a:blip r:embed="rId17">
                       <a:extLst>
                         <a:ext uri="{28A0092B-C50C-407E-A947-70E740481C1C}">
                           <a14:useLocalDpi xmlns:a14="http://schemas.microsoft.com/office/drawing/2010/main" val="0"/>
@@ -6512,7 +6481,7 @@
                     </pic:cNvPicPr>
                   </pic:nvPicPr>
                   <pic:blipFill>
-                    <a:blip r:embed="rId17">
+                    <a:blip r:embed="rId18">
                       <a:extLst>
                         <a:ext uri="{28A0092B-C50C-407E-A947-70E740481C1C}">
                           <a14:useLocalDpi xmlns:a14="http://schemas.microsoft.com/office/drawing/2010/main" val="0"/>
@@ -7150,22 +7119,12 @@
           <w:lang w:eastAsia="zh-CN"/>
         </w:rPr>
       </w:pPr>
-      <w:proofErr w:type="gramStart"/>
-      <w:r>
-        <w:rPr>
-          <w:rFonts w:hint="eastAsia"/>
-        </w:rPr>
-        <w:t xml:space="preserve">表2.1  </w:t>
-      </w:r>
-      <w:proofErr w:type="spellStart"/>
-      <w:r>
-        <w:rPr>
-          <w:rFonts w:hint="eastAsia"/>
-        </w:rPr>
-        <w:t>物流的概念和范围</w:t>
-      </w:r>
-      <w:proofErr w:type="spellEnd"/>
-      <w:proofErr w:type="gramEnd"/>
+      <w:r>
+        <w:rPr>
+          <w:rFonts w:hint="eastAsia"/>
+        </w:rPr>
+        <w:t>表2.1  物流的概念和范围</w:t>
+      </w:r>
     </w:p>
     <w:tbl>
       <w:tblPr>
@@ -7660,23 +7619,13 @@
           <w:lang w:eastAsia="zh-CN"/>
         </w:rPr>
       </w:pPr>
-      <w:proofErr w:type="gramStart"/>
       <w:r>
         <w:rPr>
           <w:rFonts w:hint="eastAsia"/>
         </w:rPr>
         <w:lastRenderedPageBreak/>
-        <w:t xml:space="preserve">表2.2  </w:t>
-      </w:r>
-      <w:proofErr w:type="spellStart"/>
-      <w:r>
-        <w:rPr>
-          <w:rFonts w:hint="eastAsia"/>
-        </w:rPr>
-        <w:t>统计表</w:t>
-      </w:r>
-      <w:proofErr w:type="spellEnd"/>
-      <w:proofErr w:type="gramEnd"/>
+        <w:t>表2.2  统计表</w:t>
+      </w:r>
     </w:p>
     <w:tbl>
       <w:tblPr>
@@ -8371,7 +8320,6 @@
         <w:pStyle w:val="a9"/>
         <w:ind w:firstLineChars="0" w:firstLine="0"/>
       </w:pPr>
-      <w:proofErr w:type="gramStart"/>
       <w:r>
         <w:rPr>
           <w:rFonts w:hint="eastAsia"/>
@@ -8390,15 +8338,12 @@
         </w:rPr>
         <w:t xml:space="preserve">  </w:t>
       </w:r>
-      <w:proofErr w:type="spellStart"/>
       <w:r>
         <w:rPr>
           <w:rFonts w:hint="eastAsia"/>
         </w:rPr>
         <w:t>分栏表</w:t>
       </w:r>
-      <w:proofErr w:type="spellEnd"/>
-      <w:proofErr w:type="gramEnd"/>
     </w:p>
     <w:tbl>
       <w:tblPr>
@@ -9667,10 +9612,10 @@
             <v:path o:extrusionok="f" gradientshapeok="t" o:connecttype="rect"/>
             <o:lock v:ext="edit" aspectratio="t"/>
           </v:shapetype>
-          <v:shape id="对象 3" o:spid="_x0000_i1025" type="#_x0000_t75" alt="" style="width:139.35pt;height:44.65pt;mso-wrap-style:square;mso-width-percent:0;mso-height-percent:0;mso-position-horizontal-relative:page;mso-position-vertical-relative:page;mso-width-percent:0;mso-height-percent:0" o:ole="">
-            <v:imagedata r:id="rId18" o:title=""/>
+          <v:shape id="对象 3" o:spid="_x0000_i1025" type="#_x0000_t75" alt="" style="width:139.5pt;height:45pt;mso-wrap-style:square;mso-width-percent:0;mso-height-percent:0;mso-position-horizontal-relative:page;mso-position-vertical-relative:page;mso-width-percent:0;mso-height-percent:0" o:ole="">
+            <v:imagedata r:id="rId19" o:title=""/>
           </v:shape>
-          <o:OLEObject Type="Embed" ProgID="Equation.3" ShapeID="对象 3" DrawAspect="Content" ObjectID="_1709930880" r:id="rId19"/>
+          <o:OLEObject Type="Embed" ProgID="Equation.3" ShapeID="对象 3" DrawAspect="Content" ObjectID="_1710160015" r:id="rId20"/>
         </w:object>
       </w:r>
       <w:r>
@@ -9953,19 +9898,11 @@
         <w:rPr>
           <w:rFonts w:hint="eastAsia"/>
         </w:rPr>
-        <w:t>(</w:t>
-      </w:r>
-      <w:proofErr w:type="spellStart"/>
-      <w:r>
-        <w:rPr>
-          <w:rFonts w:hint="eastAsia"/>
-        </w:rPr>
-        <w:t>C</w:t>
+        <w:t>(C</w:t>
       </w:r>
       <w:r>
         <w:t>restadoro</w:t>
       </w:r>
-      <w:proofErr w:type="spellEnd"/>
       <w:r>
         <w:rPr>
           <w:rFonts w:hint="eastAsia"/>
@@ -11712,7 +11649,6 @@
                 <w:szCs w:val="21"/>
               </w:rPr>
             </w:pPr>
-            <w:proofErr w:type="spellStart"/>
             <w:r>
               <w:rPr>
                 <w:rFonts w:ascii="宋体" w:hAnsi="宋体" w:hint="eastAsia"/>
@@ -11722,7 +11658,6 @@
               </w:rPr>
               <w:t>sr</w:t>
             </w:r>
-            <w:proofErr w:type="spellEnd"/>
           </w:p>
         </w:tc>
       </w:tr>
@@ -13965,7 +13900,6 @@
                 <w:szCs w:val="21"/>
               </w:rPr>
             </w:pPr>
-            <w:proofErr w:type="spellStart"/>
             <w:r>
               <w:rPr>
                 <w:rFonts w:ascii="宋体" w:hAnsi="宋体" w:hint="eastAsia"/>
@@ -13975,7 +13909,6 @@
               </w:rPr>
               <w:t>lm</w:t>
             </w:r>
-            <w:proofErr w:type="spellEnd"/>
           </w:p>
         </w:tc>
         <w:tc>
@@ -14007,19 +13940,8 @@
                 <w:sz w:val="21"/>
                 <w:szCs w:val="21"/>
               </w:rPr>
-              <w:t>cd·</w:t>
-            </w:r>
-            <w:proofErr w:type="spellStart"/>
-            <w:r>
-              <w:rPr>
-                <w:rFonts w:ascii="宋体" w:hAnsi="宋体" w:hint="eastAsia"/>
-                <w:bCs/>
-                <w:sz w:val="21"/>
-                <w:szCs w:val="21"/>
-              </w:rPr>
-              <w:t>sr</w:t>
-            </w:r>
-            <w:proofErr w:type="spellEnd"/>
+              <w:t>cd·sr</w:t>
+            </w:r>
           </w:p>
         </w:tc>
       </w:tr>
@@ -14149,25 +14071,14 @@
                 <w:szCs w:val="21"/>
               </w:rPr>
             </w:pPr>
-            <w:proofErr w:type="spellStart"/>
-            <w:r>
-              <w:rPr>
-                <w:rFonts w:ascii="宋体" w:hAnsi="宋体" w:hint="eastAsia"/>
-                <w:bCs/>
-                <w:sz w:val="21"/>
-                <w:szCs w:val="21"/>
-              </w:rPr>
-              <w:t>lm</w:t>
-            </w:r>
-            <w:proofErr w:type="spellEnd"/>
-            <w:r>
-              <w:rPr>
-                <w:rFonts w:ascii="宋体" w:hAnsi="宋体" w:hint="eastAsia"/>
-                <w:bCs/>
-                <w:sz w:val="21"/>
-                <w:szCs w:val="21"/>
-              </w:rPr>
-              <w:t>/m</w:t>
+            <w:r>
+              <w:rPr>
+                <w:rFonts w:ascii="宋体" w:hAnsi="宋体" w:hint="eastAsia"/>
+                <w:bCs/>
+                <w:sz w:val="21"/>
+                <w:szCs w:val="21"/>
+              </w:rPr>
+              <w:t>lm/m</w:t>
             </w:r>
             <w:r>
               <w:rPr>
@@ -14275,7 +14186,6 @@
                 <w:szCs w:val="21"/>
               </w:rPr>
             </w:pPr>
-            <w:proofErr w:type="spellStart"/>
             <w:r>
               <w:rPr>
                 <w:rFonts w:ascii="宋体" w:hAnsi="宋体" w:hint="eastAsia"/>
@@ -14285,7 +14195,6 @@
               </w:rPr>
               <w:t>Bq</w:t>
             </w:r>
-            <w:proofErr w:type="spellEnd"/>
           </w:p>
         </w:tc>
         <w:tc>
@@ -14425,7 +14334,6 @@
                 <w:szCs w:val="21"/>
               </w:rPr>
             </w:pPr>
-            <w:proofErr w:type="spellStart"/>
             <w:r>
               <w:rPr>
                 <w:rFonts w:ascii="宋体" w:hAnsi="宋体" w:hint="eastAsia"/>
@@ -14435,7 +14343,6 @@
               </w:rPr>
               <w:t>Gy</w:t>
             </w:r>
-            <w:proofErr w:type="spellEnd"/>
           </w:p>
         </w:tc>
         <w:tc>
@@ -14562,7 +14469,6 @@
                 <w:szCs w:val="21"/>
               </w:rPr>
             </w:pPr>
-            <w:proofErr w:type="spellStart"/>
             <w:r>
               <w:rPr>
                 <w:rFonts w:ascii="宋体" w:hAnsi="宋体" w:hint="eastAsia"/>
@@ -14572,7 +14478,6 @@
               </w:rPr>
               <w:t>Sv</w:t>
             </w:r>
-            <w:proofErr w:type="spellEnd"/>
           </w:p>
         </w:tc>
         <w:tc>
@@ -14698,7 +14603,6 @@
                 <w:szCs w:val="21"/>
               </w:rPr>
             </w:pPr>
-            <w:proofErr w:type="spellStart"/>
             <w:r>
               <w:rPr>
                 <w:rFonts w:ascii="宋体" w:hAnsi="宋体" w:hint="eastAsia"/>
@@ -14708,7 +14612,6 @@
               </w:rPr>
               <w:t>Sv</w:t>
             </w:r>
-            <w:proofErr w:type="spellEnd"/>
           </w:p>
         </w:tc>
         <w:tc>
@@ -16727,7 +16630,6 @@
                 <w:szCs w:val="21"/>
               </w:rPr>
             </w:pPr>
-            <w:proofErr w:type="spellStart"/>
             <w:r>
               <w:rPr>
                 <w:rFonts w:ascii="宋体" w:hAnsi="宋体" w:hint="eastAsia"/>
@@ -16737,7 +16639,6 @@
               </w:rPr>
               <w:t>kn</w:t>
             </w:r>
-            <w:proofErr w:type="spellEnd"/>
           </w:p>
         </w:tc>
         <w:tc>
@@ -17598,7 +17499,6 @@
                 <w:szCs w:val="21"/>
               </w:rPr>
             </w:pPr>
-            <w:proofErr w:type="spellStart"/>
             <w:r>
               <w:rPr>
                 <w:rFonts w:ascii="宋体" w:hAnsi="宋体" w:hint="eastAsia"/>
@@ -17608,7 +17508,6 @@
               </w:rPr>
               <w:t>tex</w:t>
             </w:r>
-            <w:proofErr w:type="spellEnd"/>
           </w:p>
         </w:tc>
         <w:tc>
@@ -17639,27 +17538,7 @@
                 <w:sz w:val="21"/>
                 <w:szCs w:val="21"/>
               </w:rPr>
-              <w:t xml:space="preserve">1 </w:t>
-            </w:r>
-            <w:proofErr w:type="spellStart"/>
-            <w:r>
-              <w:rPr>
-                <w:rFonts w:ascii="宋体" w:hAnsi="宋体" w:hint="eastAsia"/>
-                <w:bCs/>
-                <w:sz w:val="21"/>
-                <w:szCs w:val="21"/>
-              </w:rPr>
-              <w:t>tex</w:t>
-            </w:r>
-            <w:proofErr w:type="spellEnd"/>
-            <w:r>
-              <w:rPr>
-                <w:rFonts w:ascii="宋体" w:hAnsi="宋体" w:hint="eastAsia"/>
-                <w:bCs/>
-                <w:sz w:val="21"/>
-                <w:szCs w:val="21"/>
-              </w:rPr>
-              <w:t>=1g/km</w:t>
+              <w:t>1 tex=1g/km</w:t>
             </w:r>
           </w:p>
         </w:tc>
@@ -19932,14 +19811,12 @@
         </w:rPr>
         <w:t>（雷诺数）、</w:t>
       </w:r>
-      <w:proofErr w:type="spellStart"/>
       <w:r>
         <w:rPr>
           <w:rFonts w:hint="eastAsia"/>
         </w:rPr>
         <w:t>Fo</w:t>
       </w:r>
-      <w:proofErr w:type="spellEnd"/>
       <w:r>
         <w:rPr>
           <w:rFonts w:hint="eastAsia"/>
@@ -22353,21 +22230,7 @@
         <w:rPr>
           <w:rFonts w:hint="eastAsia"/>
         </w:rPr>
-        <w:t>[3] FOURNEY M E. Advances in holographic photoelasticity [C]//American Society of Mechanical Engineers．Applied Mechanics Division．Symposium on Applications of Holography in Mechanics, August 23-25,</w:t>
-      </w:r>
-      <w:proofErr w:type="gramStart"/>
-      <w:r>
-        <w:rPr>
-          <w:rFonts w:hint="eastAsia"/>
-        </w:rPr>
-        <w:t>1971,University</w:t>
-      </w:r>
-      <w:proofErr w:type="gramEnd"/>
-      <w:r>
-        <w:rPr>
-          <w:rFonts w:hint="eastAsia"/>
-        </w:rPr>
-        <w:t xml:space="preserve"> of Southern California, Los Angeles, California. New York：ASME,c1971:17-38. </w:t>
+        <w:t xml:space="preserve">[3] FOURNEY M E. Advances in holographic photoelasticity [C]//American Society of Mechanical Engineers．Applied Mechanics Division．Symposium on Applications of Holography in Mechanics, August 23-25,1971,University of Southern California, Los Angeles, California. New York：ASME,c1971:17-38. </w:t>
       </w:r>
     </w:p>
     <w:p>
@@ -22376,23 +22239,7 @@
         <w:ind w:leftChars="174" w:left="846" w:hangingChars="204" w:hanging="428"/>
       </w:pPr>
       <w:r>
-        <w:t xml:space="preserve">[4] MARTIN G. Control of electronic resources in Australia[M]//PATTLE L </w:t>
-      </w:r>
-      <w:proofErr w:type="gramStart"/>
-      <w:r>
-        <w:t>W ,</w:t>
-      </w:r>
-      <w:proofErr w:type="gramEnd"/>
-      <w:r>
-        <w:t xml:space="preserve"> COX B J. Electronic resources: selection and bibliographic control. New </w:t>
-      </w:r>
-      <w:proofErr w:type="gramStart"/>
-      <w:r>
-        <w:t>York :</w:t>
-      </w:r>
-      <w:proofErr w:type="gramEnd"/>
-      <w:r>
-        <w:t xml:space="preserve"> The Haworth Press,1966:85-96. </w:t>
+        <w:t xml:space="preserve">[4] MARTIN G. Control of electronic resources in Australia[M]//PATTLE L W , COX B J. Electronic resources: selection and bibliographic control. New York : The Haworth Press,1966:85-96. </w:t>
       </w:r>
     </w:p>
     <w:p>
@@ -22483,21 +22330,7 @@
           <w:rFonts w:hint="eastAsia"/>
         </w:rPr>
         <w:lastRenderedPageBreak/>
-        <w:t xml:space="preserve">28].http://211.152.9.47/sipoasp/zlijs/hyjs-yx-new.asp?recid=01129210.5&amp; </w:t>
-      </w:r>
-      <w:proofErr w:type="spellStart"/>
-      <w:r>
-        <w:rPr>
-          <w:rFonts w:hint="eastAsia"/>
-        </w:rPr>
-        <w:t>leixin</w:t>
-      </w:r>
-      <w:proofErr w:type="spellEnd"/>
-      <w:r>
-        <w:rPr>
-          <w:rFonts w:hint="eastAsia"/>
-        </w:rPr>
-        <w:t xml:space="preserve">. </w:t>
+        <w:t xml:space="preserve">28].http://211.152.9.47/sipoasp/zlijs/hyjs-yx-new.asp?recid=01129210.5&amp; leixin. </w:t>
       </w:r>
     </w:p>
     <w:p>
@@ -22509,49 +22342,7 @@
         <w:rPr>
           <w:rFonts w:hint="eastAsia"/>
         </w:rPr>
-        <w:t xml:space="preserve">[3] KOSEKI </w:t>
-      </w:r>
-      <w:proofErr w:type="gramStart"/>
-      <w:r>
-        <w:rPr>
-          <w:rFonts w:hint="eastAsia"/>
-        </w:rPr>
-        <w:t>A ,MOMOSE</w:t>
-      </w:r>
-      <w:proofErr w:type="gramEnd"/>
-      <w:r>
-        <w:rPr>
-          <w:rFonts w:hint="eastAsia"/>
-        </w:rPr>
-        <w:t xml:space="preserve"> H, KAWAHITO M, et al .Compiler :US,828402[P/OL]. 2002-05-25[2002-02-28]. http://FF&amp;p＝1 &amp; u =</w:t>
-      </w:r>
-      <w:proofErr w:type="spellStart"/>
-      <w:r>
-        <w:rPr>
-          <w:rFonts w:hint="eastAsia"/>
-        </w:rPr>
-        <w:t>netahtml</w:t>
-      </w:r>
-      <w:proofErr w:type="spellEnd"/>
-      <w:r>
-        <w:rPr>
-          <w:rFonts w:hint="eastAsia"/>
-        </w:rPr>
-        <w:t xml:space="preserve">/PTO/search-bool.html &amp; r = 5 &amp; f=G&amp; l = 50&amp; col = AND &amp; d =PG01 &amp; </w:t>
-      </w:r>
-      <w:proofErr w:type="spellStart"/>
-      <w:r>
-        <w:rPr>
-          <w:rFonts w:hint="eastAsia"/>
-        </w:rPr>
-        <w:t>sl</w:t>
-      </w:r>
-      <w:proofErr w:type="spellEnd"/>
-      <w:r>
-        <w:rPr>
-          <w:rFonts w:hint="eastAsia"/>
-        </w:rPr>
-        <w:t xml:space="preserve"> =IBM .AS. &amp; 0S =AN/IBM &amp; RS =AN/IBM.</w:t>
+        <w:t>[3] KOSEKI A ,MOMOSE H, KAWAHITO M, et al .Compiler :US,828402[P/OL]. 2002-05-25[2002-02-28]. http://FF&amp;p＝1 &amp; u =netahtml/PTO/search-bool.html &amp; r = 5 &amp; f=G&amp; l = 50&amp; col = AND &amp; d =PG01 &amp; sl =IBM .AS. &amp; 0S =AN/IBM &amp; RS =AN/IBM.</w:t>
       </w:r>
     </w:p>
     <w:p>
@@ -22686,21 +22477,7 @@
         <w:rPr>
           <w:rFonts w:hint="eastAsia"/>
         </w:rPr>
-        <w:t>[2] 萧钰.出版业信息化迈入快车道 [EB/OL]. (2001,12,</w:t>
-      </w:r>
-      <w:proofErr w:type="gramStart"/>
-      <w:r>
-        <w:rPr>
-          <w:rFonts w:hint="eastAsia"/>
-        </w:rPr>
-        <w:t>19)[</w:t>
-      </w:r>
-      <w:proofErr w:type="gramEnd"/>
-      <w:r>
-        <w:rPr>
-          <w:rFonts w:hint="eastAsia"/>
-        </w:rPr>
-        <w:t xml:space="preserve">2002,04,15]. http://www.creader.com/news/20011219/200112190019.html. </w:t>
+        <w:t xml:space="preserve">[2] 萧钰.出版业信息化迈入快车道 [EB/OL]. (2001,12,19)[2002,04,15]. http://www.creader.com/news/20011219/200112190019.html. </w:t>
       </w:r>
     </w:p>
     <w:p>
@@ -22718,15 +22495,7 @@
         <w:ind w:leftChars="174" w:left="846" w:hangingChars="204" w:hanging="428"/>
       </w:pPr>
       <w:r>
-        <w:t xml:space="preserve">[4] TURCOTTE D L. Fractals and chaos in geology and geophysics[M/OL]. </w:t>
-      </w:r>
-      <w:proofErr w:type="spellStart"/>
-      <w:r>
-        <w:t>Mew</w:t>
-      </w:r>
-      <w:proofErr w:type="spellEnd"/>
-      <w:r>
-        <w:t xml:space="preserve"> York: Cambridge University Press, 1992[1998,09,23]. http://www.seg.org/reviews/mccorm30.html. </w:t>
+        <w:t xml:space="preserve">[4] TURCOTTE D L. Fractals and chaos in geology and geophysics[M/OL]. Mew York: Cambridge University Press, 1992[1998,09,23]. http://www.seg.org/reviews/mccorm30.html. </w:t>
       </w:r>
     </w:p>
     <w:p>
@@ -24033,10 +23802,10 @@
     </w:p>
     <w:p/>
     <w:sectPr>
-      <w:headerReference w:type="even" r:id="rId20"/>
-      <w:headerReference w:type="default" r:id="rId21"/>
-      <w:footerReference w:type="even" r:id="rId22"/>
-      <w:footerReference w:type="default" r:id="rId23"/>
+      <w:headerReference w:type="even" r:id="rId21"/>
+      <w:headerReference w:type="default" r:id="rId22"/>
+      <w:footerReference w:type="even" r:id="rId23"/>
+      <w:footerReference w:type="default" r:id="rId24"/>
       <w:pgSz w:w="11906" w:h="16838"/>
       <w:pgMar w:top="1985" w:right="1418" w:bottom="1418" w:left="1418" w:header="1418" w:footer="1134" w:gutter="0"/>
       <w:pgNumType w:start="1"/>
@@ -24959,7 +24728,7 @@
     <w:name w:val="关键词 Char"/>
     <w:basedOn w:val="a0"/>
     <w:rPr>
-      <w:rFonts w:ascii="仿宋_GB2312" w:eastAsia="仿宋_GB2312"/>
+      <w:rFonts w:ascii="FangSong_GB2312" w:eastAsia="FangSong_GB2312"/>
       <w:sz w:val="24"/>
       <w:szCs w:val="24"/>
       <w:lang w:bidi="en-US"/>
@@ -25243,6 +25012,61 @@
         <w:insideV w:val="single" w:sz="4" w:space="0" w:color="auto"/>
       </w:tblBorders>
     </w:tblPr>
+  </w:style>
+  <w:style w:type="paragraph" w:customStyle="1" w:styleId="ad">
+    <w:name w:val="关键词"/>
+    <w:basedOn w:val="a"/>
+    <w:link w:val="ae"/>
+    <w:qFormat/>
+    <w:rsid w:val="00A9464C"/>
+    <w:rPr>
+      <w:rFonts w:eastAsia="黑体"/>
+      <w:b/>
+    </w:rPr>
+  </w:style>
+  <w:style w:type="paragraph" w:customStyle="1" w:styleId="13">
+    <w:name w:val="英文标题1"/>
+    <w:basedOn w:val="a"/>
+    <w:link w:val="14"/>
+    <w:qFormat/>
+    <w:rsid w:val="00C35742"/>
+    <w:pPr>
+      <w:tabs>
+        <w:tab w:val="clear" w:pos="377"/>
+      </w:tabs>
+      <w:spacing w:line="240" w:lineRule="auto"/>
+      <w:jc w:val="center"/>
+    </w:pPr>
+    <w:rPr>
+      <w:b/>
+      <w:color w:val="000000"/>
+      <w:sz w:val="30"/>
+      <w:szCs w:val="30"/>
+    </w:rPr>
+  </w:style>
+  <w:style w:type="character" w:customStyle="1" w:styleId="ae">
+    <w:name w:val="关键词 字符"/>
+    <w:basedOn w:val="a0"/>
+    <w:link w:val="ad"/>
+    <w:rsid w:val="00A9464C"/>
+    <w:rPr>
+      <w:rFonts w:eastAsia="黑体"/>
+      <w:b/>
+      <w:sz w:val="24"/>
+      <w:szCs w:val="24"/>
+    </w:rPr>
+  </w:style>
+  <w:style w:type="character" w:customStyle="1" w:styleId="14">
+    <w:name w:val="英文标题1 字符"/>
+    <w:basedOn w:val="a0"/>
+    <w:link w:val="13"/>
+    <w:rsid w:val="00C35742"/>
+    <w:rPr>
+      <w:b/>
+      <w:color w:val="000000"/>
+      <w:sz w:val="30"/>
+      <w:szCs w:val="30"/>
+    </w:rPr>
   </w:style>
 </w:styles>
 </file>
@@ -25540,4 +25364,16 @@
     </a:ext>
   </a:extLst>
 </a:theme>
+</file>
+
+<file path=customXml/item1.xml><?xml version="1.0" encoding="utf-8"?>
+<b:Sources xmlns:b="http://schemas.openxmlformats.org/officeDocument/2006/bibliography" xmlns="http://schemas.openxmlformats.org/officeDocument/2006/bibliography" SelectedStyle="\APASixthEditionOfficeOnline.xsl" StyleName="APA" Version="6"/>
+</file>
+
+<file path=customXml/itemProps1.xml><?xml version="1.0" encoding="utf-8"?>
+<ds:datastoreItem xmlns:ds="http://schemas.openxmlformats.org/officeDocument/2006/customXml" ds:itemID="{A5193A58-ACDA-4066-AFBE-83CAA670A1DE}">
+  <ds:schemaRefs>
+    <ds:schemaRef ds:uri="http://schemas.openxmlformats.org/officeDocument/2006/bibliography"/>
+  </ds:schemaRefs>
+</ds:datastoreItem>
 </file>
</xml_diff>

<commit_message>
fix: fix table style
</commit_message>
<xml_diff>
--- a/word-template/毕业设计（论文）模板-docx.docx
+++ b/word-template/毕业设计（论文）模板-docx.docx
@@ -7,6 +7,9 @@
         <w:tabs>
           <w:tab w:val="left" w:pos="3982"/>
         </w:tabs>
+        <w:rPr>
+          <w:rFonts w:hint="eastAsia"/>
+        </w:rPr>
       </w:pPr>
     </w:p>
     <w:p>
@@ -1085,16 +1088,8 @@
         <w:rPr>
           <w:rFonts w:hint="eastAsia"/>
         </w:rPr>
-        <w:t>磅，</w:t>
-      </w:r>
-      <w:proofErr w:type="gramStart"/>
-      <w:r>
-        <w:rPr>
-          <w:rFonts w:hint="eastAsia"/>
-        </w:rPr>
-        <w:t>段前为</w:t>
-      </w:r>
-      <w:proofErr w:type="gramEnd"/>
+        <w:t>磅，段前为</w:t>
+      </w:r>
       <w:r>
         <w:rPr>
           <w:rFonts w:hint="eastAsia"/>
@@ -1453,16 +1448,8 @@
         <w:rPr>
           <w:rFonts w:hint="eastAsia"/>
         </w:rPr>
-        <w:t>磅，</w:t>
-      </w:r>
-      <w:proofErr w:type="gramStart"/>
-      <w:r>
-        <w:rPr>
-          <w:rFonts w:hint="eastAsia"/>
-        </w:rPr>
-        <w:t>段前为</w:t>
-      </w:r>
-      <w:proofErr w:type="gramEnd"/>
+        <w:t>磅，段前为</w:t>
+      </w:r>
       <w:r>
         <w:rPr>
           <w:rFonts w:hint="eastAsia"/>
@@ -4678,16 +4665,8 @@
         <w:rPr>
           <w:rFonts w:hint="eastAsia"/>
         </w:rPr>
-        <w:t>行，</w:t>
-      </w:r>
-      <w:proofErr w:type="gramStart"/>
-      <w:r>
-        <w:rPr>
-          <w:rFonts w:hint="eastAsia"/>
-        </w:rPr>
-        <w:t>段前为</w:t>
-      </w:r>
-      <w:proofErr w:type="gramEnd"/>
+        <w:t>行，段前为</w:t>
+      </w:r>
       <w:r>
         <w:rPr>
           <w:rFonts w:hint="eastAsia"/>
@@ -5199,21 +5178,7 @@
         <w:rPr>
           <w:rFonts w:hint="eastAsia"/>
         </w:rPr>
-        <w:t>正文要求论点正确，推理严谨，数据可靠，文字精练，条理分明，文字图表规范、清晰和整齐，在论文的行文上，要注意语句通顺，达到科技论文所必须具备的“正确、准确、明确”的要求。计算单位采用国务院颁布的《统一公制计量单位中文名称方案》中规定和名称。各类单位、符号必须在论文中统</w:t>
-      </w:r>
-      <w:proofErr w:type="gramStart"/>
-      <w:r>
-        <w:rPr>
-          <w:rFonts w:hint="eastAsia"/>
-        </w:rPr>
-        <w:t>一</w:t>
-      </w:r>
-      <w:proofErr w:type="gramEnd"/>
-      <w:r>
-        <w:rPr>
-          <w:rFonts w:hint="eastAsia"/>
-        </w:rPr>
-        <w:t>使用，外文字母必须注意大小写，正斜体。简化字采用正式公布过的，不能自造和误写。利用别人研究成果必须附加说明。引用前人材料必须引证原著文字。在论文的行文上，要注意语句通顺，达到科技论文所必须具备的“正确、准确、明确”的要求。</w:t>
+        <w:t>正文要求论点正确，推理严谨，数据可靠，文字精练，条理分明，文字图表规范、清晰和整齐，在论文的行文上，要注意语句通顺，达到科技论文所必须具备的“正确、准确、明确”的要求。计算单位采用国务院颁布的《统一公制计量单位中文名称方案》中规定和名称。各类单位、符号必须在论文中统一使用，外文字母必须注意大小写，正斜体。简化字采用正式公布过的，不能自造和误写。利用别人研究成果必须附加说明。引用前人材料必须引证原著文字。在论文的行文上，要注意语句通顺，达到科技论文所必须具备的“正确、准确、明确”的要求。</w:t>
       </w:r>
     </w:p>
     <w:p>
@@ -5659,21 +5624,7 @@
         <w:rPr>
           <w:rFonts w:hint="eastAsia"/>
         </w:rPr>
-        <w:t>页。封面</w:t>
-      </w:r>
-      <w:proofErr w:type="gramStart"/>
-      <w:r>
-        <w:rPr>
-          <w:rFonts w:hint="eastAsia"/>
-        </w:rPr>
-        <w:t>不</w:t>
-      </w:r>
-      <w:proofErr w:type="gramEnd"/>
-      <w:r>
-        <w:rPr>
-          <w:rFonts w:hint="eastAsia"/>
-        </w:rPr>
-        <w:t>编入页码。将摘要、</w:t>
+        <w:t>页。封面不编入页码。将摘要、</w:t>
       </w:r>
       <w:r>
         <w:rPr>
@@ -6714,21 +6665,7 @@
         <w:rPr>
           <w:rFonts w:hint="eastAsia"/>
         </w:rPr>
-        <w:t>直接绘制，复杂的</w:t>
-      </w:r>
-      <w:proofErr w:type="gramStart"/>
-      <w:r>
-        <w:rPr>
-          <w:rFonts w:hint="eastAsia"/>
-        </w:rPr>
-        <w:t>图考虑</w:t>
-      </w:r>
-      <w:proofErr w:type="gramEnd"/>
-      <w:r>
-        <w:rPr>
-          <w:rFonts w:hint="eastAsia"/>
-        </w:rPr>
-        <w:t>使用相应的图形绘制软件完成，提高图形表达质量。</w:t>
+        <w:t>直接绘制，复杂的图考虑使用相应的图形绘制软件完成，提高图形表达质量。</w:t>
       </w:r>
     </w:p>
     <w:p>
@@ -6803,21 +6740,7 @@
         <w:rPr>
           <w:rFonts w:hint="eastAsia"/>
         </w:rPr>
-        <w:t>图与上文之间应留</w:t>
-      </w:r>
-      <w:proofErr w:type="gramStart"/>
-      <w:r>
-        <w:rPr>
-          <w:rFonts w:hint="eastAsia"/>
-        </w:rPr>
-        <w:t>一</w:t>
-      </w:r>
-      <w:proofErr w:type="gramEnd"/>
-      <w:r>
-        <w:rPr>
-          <w:rFonts w:hint="eastAsia"/>
-        </w:rPr>
-        <w:t>空行。</w:t>
+        <w:t>图与上文之间应留一空行。</w:t>
       </w:r>
     </w:p>
     <w:p>
@@ -7027,21 +6950,7 @@
         <w:rPr>
           <w:rFonts w:hint="eastAsia"/>
         </w:rPr>
-        <w:t>图名与下文留</w:t>
-      </w:r>
-      <w:proofErr w:type="gramStart"/>
-      <w:r>
-        <w:rPr>
-          <w:rFonts w:hint="eastAsia"/>
-        </w:rPr>
-        <w:t>一</w:t>
-      </w:r>
-      <w:proofErr w:type="gramEnd"/>
-      <w:r>
-        <w:rPr>
-          <w:rFonts w:hint="eastAsia"/>
-        </w:rPr>
-        <w:t>空行。</w:t>
+        <w:t>图名与下文留一空行。</w:t>
       </w:r>
     </w:p>
     <w:p>
@@ -7208,27 +7117,16 @@
     <w:p>
       <w:pPr>
         <w:pStyle w:val="a3"/>
-        <w:ind w:firstLineChars="0" w:firstLine="0"/>
         <w:rPr>
           <w:lang w:eastAsia="zh-CN"/>
         </w:rPr>
       </w:pPr>
-      <w:proofErr w:type="gramStart"/>
-      <w:r>
-        <w:rPr>
-          <w:rFonts w:hint="eastAsia"/>
-        </w:rPr>
-        <w:t xml:space="preserve">表2.1  </w:t>
-      </w:r>
-      <w:proofErr w:type="spellStart"/>
-      <w:r>
-        <w:rPr>
-          <w:rFonts w:hint="eastAsia"/>
-        </w:rPr>
-        <w:t>物流的概念和范围</w:t>
-      </w:r>
-      <w:proofErr w:type="spellEnd"/>
-      <w:proofErr w:type="gramEnd"/>
+      <w:r>
+        <w:rPr>
+          <w:rFonts w:hint="eastAsia"/>
+        </w:rPr>
+        <w:t>表2.1  物流的概念和范围</w:t>
+      </w:r>
     </w:p>
     <w:tbl>
       <w:tblPr>
@@ -7718,28 +7616,17 @@
     <w:p>
       <w:pPr>
         <w:pStyle w:val="a3"/>
-        <w:ind w:firstLineChars="0" w:firstLine="0"/>
         <w:rPr>
           <w:lang w:eastAsia="zh-CN"/>
         </w:rPr>
       </w:pPr>
-      <w:proofErr w:type="gramStart"/>
       <w:r>
         <w:rPr>
           <w:rFonts w:hint="eastAsia"/>
         </w:rPr>
         <w:lastRenderedPageBreak/>
-        <w:t xml:space="preserve">表2.2  </w:t>
-      </w:r>
-      <w:proofErr w:type="spellStart"/>
-      <w:r>
-        <w:rPr>
-          <w:rFonts w:hint="eastAsia"/>
-        </w:rPr>
-        <w:t>统计表</w:t>
-      </w:r>
-      <w:proofErr w:type="spellEnd"/>
-      <w:proofErr w:type="gramEnd"/>
+        <w:t>表2.2  统计表</w:t>
+      </w:r>
     </w:p>
     <w:tbl>
       <w:tblPr>
@@ -8434,7 +8321,6 @@
         <w:pStyle w:val="a9"/>
         <w:ind w:firstLineChars="0" w:firstLine="0"/>
       </w:pPr>
-      <w:proofErr w:type="gramStart"/>
       <w:r>
         <w:rPr>
           <w:rFonts w:hint="eastAsia"/>
@@ -8453,15 +8339,12 @@
         </w:rPr>
         <w:t xml:space="preserve">  </w:t>
       </w:r>
-      <w:proofErr w:type="spellStart"/>
       <w:r>
         <w:rPr>
           <w:rFonts w:hint="eastAsia"/>
         </w:rPr>
         <w:t>分栏表</w:t>
       </w:r>
-      <w:proofErr w:type="spellEnd"/>
-      <w:proofErr w:type="gramEnd"/>
     </w:p>
     <w:tbl>
       <w:tblPr>
@@ -9508,21 +9391,7 @@
         <w:rPr>
           <w:rFonts w:hint="eastAsia"/>
         </w:rPr>
-        <w:t>表</w:t>
-      </w:r>
-      <w:proofErr w:type="gramStart"/>
-      <w:r>
-        <w:rPr>
-          <w:rFonts w:hint="eastAsia"/>
-        </w:rPr>
-        <w:t>名应当</w:t>
-      </w:r>
-      <w:proofErr w:type="gramEnd"/>
-      <w:r>
-        <w:rPr>
-          <w:rFonts w:hint="eastAsia"/>
-        </w:rPr>
-        <w:t>在表的上方并且居中。编号应分章编号，如表</w:t>
+        <w:t>表名应当在表的上方并且居中。编号应分章编号，如表</w:t>
       </w:r>
       <w:r>
         <w:rPr>
@@ -9569,21 +9438,7 @@
         <w:rPr>
           <w:rFonts w:hint="eastAsia"/>
         </w:rPr>
-        <w:t>表名与上文留</w:t>
-      </w:r>
-      <w:proofErr w:type="gramStart"/>
-      <w:r>
-        <w:rPr>
-          <w:rFonts w:hint="eastAsia"/>
-        </w:rPr>
-        <w:t>一</w:t>
-      </w:r>
-      <w:proofErr w:type="gramEnd"/>
-      <w:r>
-        <w:rPr>
-          <w:rFonts w:hint="eastAsia"/>
-        </w:rPr>
-        <w:t>空行。</w:t>
+        <w:t>表名与上文留一空行。</w:t>
       </w:r>
     </w:p>
     <w:p>
@@ -9655,21 +9510,7 @@
         <w:rPr>
           <w:rFonts w:hint="eastAsia"/>
         </w:rPr>
-        <w:t>表</w:t>
-      </w:r>
-      <w:proofErr w:type="gramStart"/>
-      <w:r>
-        <w:rPr>
-          <w:rFonts w:hint="eastAsia"/>
-        </w:rPr>
-        <w:t>名设置</w:t>
-      </w:r>
-      <w:proofErr w:type="gramEnd"/>
-      <w:r>
-        <w:rPr>
-          <w:rFonts w:hint="eastAsia"/>
-        </w:rPr>
-        <w:t>为宋体，五号，且居中。</w:t>
+        <w:t>表名设置为宋体，五号，且居中。</w:t>
       </w:r>
     </w:p>
     <w:p>
@@ -9772,10 +9613,10 @@
             <v:path o:extrusionok="f" gradientshapeok="t" o:connecttype="rect"/>
             <o:lock v:ext="edit" aspectratio="t"/>
           </v:shapetype>
-          <v:shape id="对象 3" o:spid="_x0000_i1025" type="#_x0000_t75" alt="" style="width:139.5pt;height:45pt;mso-wrap-style:square;mso-width-percent:0;mso-height-percent:0;mso-position-horizontal-relative:page;mso-position-vertical-relative:page;mso-width-percent:0;mso-height-percent:0" o:ole="">
+          <v:shape id="对象 3" o:spid="_x0000_i1025" type="#_x0000_t75" alt="" style="width:139.35pt;height:45.35pt;mso-wrap-style:square;mso-width-percent:0;mso-height-percent:0;mso-position-horizontal-relative:page;mso-position-vertical-relative:page;mso-width-percent:0;mso-height-percent:0" o:ole="">
             <v:imagedata r:id="rId19" o:title=""/>
           </v:shape>
-          <o:OLEObject Type="Embed" ProgID="Equation.3" ShapeID="对象 3" DrawAspect="Content" ObjectID="_1711118124" r:id="rId20"/>
+          <o:OLEObject Type="Embed" ProgID="Equation.3" ShapeID="对象 3" DrawAspect="Content" ObjectID="_1711486559" r:id="rId20"/>
         </w:object>
       </w:r>
       <w:r>
@@ -10058,19 +9899,11 @@
         <w:rPr>
           <w:rFonts w:hint="eastAsia"/>
         </w:rPr>
-        <w:t>(</w:t>
-      </w:r>
-      <w:proofErr w:type="spellStart"/>
-      <w:r>
-        <w:rPr>
-          <w:rFonts w:hint="eastAsia"/>
-        </w:rPr>
-        <w:t>C</w:t>
+        <w:t>(C</w:t>
       </w:r>
       <w:r>
         <w:t>restadoro</w:t>
       </w:r>
-      <w:proofErr w:type="spellEnd"/>
       <w:r>
         <w:rPr>
           <w:rFonts w:hint="eastAsia"/>
@@ -10465,21 +10298,7 @@
         <w:rPr>
           <w:rFonts w:hint="eastAsia"/>
         </w:rPr>
-        <w:t>专著（注意应标</w:t>
-      </w:r>
-      <w:proofErr w:type="gramStart"/>
-      <w:r>
-        <w:rPr>
-          <w:rFonts w:hint="eastAsia"/>
-        </w:rPr>
-        <w:t>明出版地</w:t>
-      </w:r>
-      <w:proofErr w:type="gramEnd"/>
-      <w:r>
-        <w:rPr>
-          <w:rFonts w:hint="eastAsia"/>
-        </w:rPr>
-        <w:t>及所参阅内容在原文献中的位置），表示方法为：</w:t>
+        <w:t>专著（注意应标明出版地及所参阅内容在原文献中的位置），表示方法为：</w:t>
       </w:r>
     </w:p>
     <w:p>
@@ -11831,7 +11650,6 @@
                 <w:szCs w:val="21"/>
               </w:rPr>
             </w:pPr>
-            <w:proofErr w:type="spellStart"/>
             <w:r>
               <w:rPr>
                 <w:rFonts w:ascii="宋体" w:hAnsi="宋体" w:hint="eastAsia"/>
@@ -11841,7 +11659,6 @@
               </w:rPr>
               <w:t>sr</w:t>
             </w:r>
-            <w:proofErr w:type="spellEnd"/>
           </w:p>
         </w:tc>
       </w:tr>
@@ -12027,19 +11844,8 @@
                 <w:sz w:val="21"/>
                 <w:szCs w:val="21"/>
               </w:rPr>
-              <w:t>其他</w:t>
-            </w:r>
-            <w:proofErr w:type="gramStart"/>
-            <w:r>
-              <w:rPr>
-                <w:rFonts w:ascii="宋体" w:hAnsi="宋体" w:hint="eastAsia"/>
-                <w:bCs/>
-                <w:sz w:val="21"/>
-                <w:szCs w:val="21"/>
-              </w:rPr>
-              <w:t>表示式例</w:t>
-            </w:r>
-            <w:proofErr w:type="gramEnd"/>
+              <w:t>其他表示式例</w:t>
+            </w:r>
           </w:p>
         </w:tc>
       </w:tr>
@@ -12101,25 +11907,14 @@
                 <w:szCs w:val="21"/>
               </w:rPr>
             </w:pPr>
-            <w:proofErr w:type="gramStart"/>
-            <w:r>
-              <w:rPr>
-                <w:rFonts w:ascii="宋体" w:hAnsi="宋体" w:hint="eastAsia"/>
-                <w:bCs/>
-                <w:sz w:val="21"/>
-                <w:szCs w:val="21"/>
-              </w:rPr>
-              <w:t>赫</w:t>
-            </w:r>
-            <w:proofErr w:type="gramEnd"/>
-            <w:r>
-              <w:rPr>
-                <w:rFonts w:ascii="宋体" w:hAnsi="宋体" w:hint="eastAsia"/>
-                <w:bCs/>
-                <w:sz w:val="21"/>
-                <w:szCs w:val="21"/>
-              </w:rPr>
-              <w:t>［兹］</w:t>
+            <w:r>
+              <w:rPr>
+                <w:rFonts w:ascii="宋体" w:hAnsi="宋体" w:hint="eastAsia"/>
+                <w:bCs/>
+                <w:sz w:val="21"/>
+                <w:szCs w:val="21"/>
+              </w:rPr>
+              <w:t>赫［兹］</w:t>
             </w:r>
           </w:p>
         </w:tc>
@@ -12837,27 +12632,7 @@
                 <w:sz w:val="21"/>
                 <w:szCs w:val="21"/>
               </w:rPr>
-              <w:t>库［</w:t>
-            </w:r>
-            <w:proofErr w:type="gramStart"/>
-            <w:r>
-              <w:rPr>
-                <w:rFonts w:ascii="宋体" w:hAnsi="宋体" w:hint="eastAsia"/>
-                <w:bCs/>
-                <w:sz w:val="21"/>
-                <w:szCs w:val="21"/>
-              </w:rPr>
-              <w:t>仑</w:t>
-            </w:r>
-            <w:proofErr w:type="gramEnd"/>
-            <w:r>
-              <w:rPr>
-                <w:rFonts w:ascii="宋体" w:hAnsi="宋体" w:hint="eastAsia"/>
-                <w:bCs/>
-                <w:sz w:val="21"/>
-                <w:szCs w:val="21"/>
-              </w:rPr>
-              <w:t>］</w:t>
+              <w:t>库［仑］</w:t>
             </w:r>
           </w:p>
         </w:tc>
@@ -13271,27 +13046,7 @@
                 <w:sz w:val="21"/>
                 <w:szCs w:val="21"/>
               </w:rPr>
-              <w:t>欧［</w:t>
-            </w:r>
-            <w:proofErr w:type="gramStart"/>
-            <w:r>
-              <w:rPr>
-                <w:rFonts w:ascii="宋体" w:hAnsi="宋体" w:hint="eastAsia"/>
-                <w:bCs/>
-                <w:sz w:val="21"/>
-                <w:szCs w:val="21"/>
-              </w:rPr>
-              <w:t>姆</w:t>
-            </w:r>
-            <w:proofErr w:type="gramEnd"/>
-            <w:r>
-              <w:rPr>
-                <w:rFonts w:ascii="宋体" w:hAnsi="宋体" w:hint="eastAsia"/>
-                <w:bCs/>
-                <w:sz w:val="21"/>
-                <w:szCs w:val="21"/>
-              </w:rPr>
-              <w:t>］</w:t>
+              <w:t>欧［姆］</w:t>
             </w:r>
           </w:p>
         </w:tc>
@@ -14146,7 +13901,6 @@
                 <w:szCs w:val="21"/>
               </w:rPr>
             </w:pPr>
-            <w:proofErr w:type="spellStart"/>
             <w:r>
               <w:rPr>
                 <w:rFonts w:ascii="宋体" w:hAnsi="宋体" w:hint="eastAsia"/>
@@ -14156,7 +13910,6 @@
               </w:rPr>
               <w:t>lm</w:t>
             </w:r>
-            <w:proofErr w:type="spellEnd"/>
           </w:p>
         </w:tc>
         <w:tc>
@@ -14188,19 +13941,8 @@
                 <w:sz w:val="21"/>
                 <w:szCs w:val="21"/>
               </w:rPr>
-              <w:t>cd·</w:t>
-            </w:r>
-            <w:proofErr w:type="spellStart"/>
-            <w:r>
-              <w:rPr>
-                <w:rFonts w:ascii="宋体" w:hAnsi="宋体" w:hint="eastAsia"/>
-                <w:bCs/>
-                <w:sz w:val="21"/>
-                <w:szCs w:val="21"/>
-              </w:rPr>
-              <w:t>sr</w:t>
-            </w:r>
-            <w:proofErr w:type="spellEnd"/>
+              <w:t>cd·sr</w:t>
+            </w:r>
           </w:p>
         </w:tc>
       </w:tr>
@@ -14330,25 +14072,14 @@
                 <w:szCs w:val="21"/>
               </w:rPr>
             </w:pPr>
-            <w:proofErr w:type="spellStart"/>
-            <w:r>
-              <w:rPr>
-                <w:rFonts w:ascii="宋体" w:hAnsi="宋体" w:hint="eastAsia"/>
-                <w:bCs/>
-                <w:sz w:val="21"/>
-                <w:szCs w:val="21"/>
-              </w:rPr>
-              <w:t>lm</w:t>
-            </w:r>
-            <w:proofErr w:type="spellEnd"/>
-            <w:r>
-              <w:rPr>
-                <w:rFonts w:ascii="宋体" w:hAnsi="宋体" w:hint="eastAsia"/>
-                <w:bCs/>
-                <w:sz w:val="21"/>
-                <w:szCs w:val="21"/>
-              </w:rPr>
-              <w:t>/m</w:t>
+            <w:r>
+              <w:rPr>
+                <w:rFonts w:ascii="宋体" w:hAnsi="宋体" w:hint="eastAsia"/>
+                <w:bCs/>
+                <w:sz w:val="21"/>
+                <w:szCs w:val="21"/>
+              </w:rPr>
+              <w:t>lm/m</w:t>
             </w:r>
             <w:r>
               <w:rPr>
@@ -14456,7 +14187,6 @@
                 <w:szCs w:val="21"/>
               </w:rPr>
             </w:pPr>
-            <w:proofErr w:type="spellStart"/>
             <w:r>
               <w:rPr>
                 <w:rFonts w:ascii="宋体" w:hAnsi="宋体" w:hint="eastAsia"/>
@@ -14466,7 +14196,6 @@
               </w:rPr>
               <w:t>Bq</w:t>
             </w:r>
-            <w:proofErr w:type="spellEnd"/>
           </w:p>
         </w:tc>
         <w:tc>
@@ -14606,7 +14335,6 @@
                 <w:szCs w:val="21"/>
               </w:rPr>
             </w:pPr>
-            <w:proofErr w:type="spellStart"/>
             <w:r>
               <w:rPr>
                 <w:rFonts w:ascii="宋体" w:hAnsi="宋体" w:hint="eastAsia"/>
@@ -14616,7 +14344,6 @@
               </w:rPr>
               <w:t>Gy</w:t>
             </w:r>
-            <w:proofErr w:type="spellEnd"/>
           </w:p>
         </w:tc>
         <w:tc>
@@ -14743,7 +14470,6 @@
                 <w:szCs w:val="21"/>
               </w:rPr>
             </w:pPr>
-            <w:proofErr w:type="spellStart"/>
             <w:r>
               <w:rPr>
                 <w:rFonts w:ascii="宋体" w:hAnsi="宋体" w:hint="eastAsia"/>
@@ -14753,7 +14479,6 @@
               </w:rPr>
               <w:t>Sv</w:t>
             </w:r>
-            <w:proofErr w:type="spellEnd"/>
           </w:p>
         </w:tc>
         <w:tc>
@@ -14879,7 +14604,6 @@
                 <w:szCs w:val="21"/>
               </w:rPr>
             </w:pPr>
-            <w:proofErr w:type="spellStart"/>
             <w:r>
               <w:rPr>
                 <w:rFonts w:ascii="宋体" w:hAnsi="宋体" w:hint="eastAsia"/>
@@ -14889,7 +14613,6 @@
               </w:rPr>
               <w:t>Sv</w:t>
             </w:r>
-            <w:proofErr w:type="spellEnd"/>
           </w:p>
         </w:tc>
         <w:tc>
@@ -16908,7 +16631,6 @@
                 <w:szCs w:val="21"/>
               </w:rPr>
             </w:pPr>
-            <w:proofErr w:type="spellStart"/>
             <w:r>
               <w:rPr>
                 <w:rFonts w:ascii="宋体" w:hAnsi="宋体" w:hint="eastAsia"/>
@@ -16918,7 +16640,6 @@
               </w:rPr>
               <w:t>kn</w:t>
             </w:r>
-            <w:proofErr w:type="spellEnd"/>
           </w:p>
         </w:tc>
         <w:tc>
@@ -17779,7 +17500,6 @@
                 <w:szCs w:val="21"/>
               </w:rPr>
             </w:pPr>
-            <w:proofErr w:type="spellStart"/>
             <w:r>
               <w:rPr>
                 <w:rFonts w:ascii="宋体" w:hAnsi="宋体" w:hint="eastAsia"/>
@@ -17789,7 +17509,6 @@
               </w:rPr>
               <w:t>tex</w:t>
             </w:r>
-            <w:proofErr w:type="spellEnd"/>
           </w:p>
         </w:tc>
         <w:tc>
@@ -17820,27 +17539,7 @@
                 <w:sz w:val="21"/>
                 <w:szCs w:val="21"/>
               </w:rPr>
-              <w:t xml:space="preserve">1 </w:t>
-            </w:r>
-            <w:proofErr w:type="spellStart"/>
-            <w:r>
-              <w:rPr>
-                <w:rFonts w:ascii="宋体" w:hAnsi="宋体" w:hint="eastAsia"/>
-                <w:bCs/>
-                <w:sz w:val="21"/>
-                <w:szCs w:val="21"/>
-              </w:rPr>
-              <w:t>tex</w:t>
-            </w:r>
-            <w:proofErr w:type="spellEnd"/>
-            <w:r>
-              <w:rPr>
-                <w:rFonts w:ascii="宋体" w:hAnsi="宋体" w:hint="eastAsia"/>
-                <w:bCs/>
-                <w:sz w:val="21"/>
-                <w:szCs w:val="21"/>
-              </w:rPr>
-              <w:t>=1g/km</w:t>
+              <w:t>1 tex=1g/km</w:t>
             </w:r>
           </w:p>
         </w:tc>
@@ -18439,27 +18138,7 @@
                 <w:sz w:val="21"/>
                 <w:szCs w:val="21"/>
               </w:rPr>
-              <w:t>吉［</w:t>
-            </w:r>
-            <w:proofErr w:type="gramStart"/>
-            <w:r>
-              <w:rPr>
-                <w:rFonts w:ascii="宋体" w:hAnsi="宋体" w:hint="eastAsia"/>
-                <w:bCs/>
-                <w:sz w:val="21"/>
-                <w:szCs w:val="21"/>
-              </w:rPr>
-              <w:t>咖</w:t>
-            </w:r>
-            <w:proofErr w:type="gramEnd"/>
-            <w:r>
-              <w:rPr>
-                <w:rFonts w:ascii="宋体" w:hAnsi="宋体" w:hint="eastAsia"/>
-                <w:bCs/>
-                <w:sz w:val="21"/>
-                <w:szCs w:val="21"/>
-              </w:rPr>
-              <w:t>］</w:t>
+              <w:t>吉［咖］</w:t>
             </w:r>
           </w:p>
         </w:tc>
@@ -20085,21 +19764,7 @@
         <w:rPr>
           <w:rFonts w:hint="eastAsia"/>
         </w:rPr>
-        <w:t>变量符号、</w:t>
-      </w:r>
-      <w:proofErr w:type="gramStart"/>
-      <w:r>
-        <w:rPr>
-          <w:rFonts w:hint="eastAsia"/>
-        </w:rPr>
-        <w:t>变动附标及</w:t>
-      </w:r>
-      <w:proofErr w:type="gramEnd"/>
-      <w:r>
-        <w:rPr>
-          <w:rFonts w:hint="eastAsia"/>
-        </w:rPr>
-        <w:t>函数。</w:t>
+        <w:t>变量符号、变动附标及函数。</w:t>
       </w:r>
     </w:p>
     <w:p>
@@ -20147,14 +19812,12 @@
         </w:rPr>
         <w:t>（雷诺数）、</w:t>
       </w:r>
-      <w:proofErr w:type="spellStart"/>
       <w:r>
         <w:rPr>
           <w:rFonts w:hint="eastAsia"/>
         </w:rPr>
         <w:t>Fo</w:t>
       </w:r>
-      <w:proofErr w:type="spellEnd"/>
       <w:r>
         <w:rPr>
           <w:rFonts w:hint="eastAsia"/>
@@ -20446,21 +20109,7 @@
         <w:rPr>
           <w:rFonts w:hint="eastAsia"/>
         </w:rPr>
-        <w:t>量符号中为区别其它量而加的具有特定含义</w:t>
-      </w:r>
-      <w:proofErr w:type="gramStart"/>
-      <w:r>
-        <w:rPr>
-          <w:rFonts w:hint="eastAsia"/>
-        </w:rPr>
-        <w:t>的非量符号</w:t>
-      </w:r>
-      <w:proofErr w:type="gramEnd"/>
-      <w:r>
-        <w:rPr>
-          <w:rFonts w:hint="eastAsia"/>
-        </w:rPr>
-        <w:t>下角标。</w:t>
+        <w:t>量符号中为区别其它量而加的具有特定含义的非量符号下角标。</w:t>
       </w:r>
     </w:p>
     <w:p>
@@ -21008,21 +20657,7 @@
         <w:rPr>
           <w:rFonts w:hint="eastAsia"/>
         </w:rPr>
-        <w:t>译文必须于毕业设计（论文）中期检查前完成，并</w:t>
-      </w:r>
-      <w:proofErr w:type="gramStart"/>
-      <w:r>
-        <w:rPr>
-          <w:rFonts w:hint="eastAsia"/>
-        </w:rPr>
-        <w:t>交指导</w:t>
-      </w:r>
-      <w:proofErr w:type="gramEnd"/>
-      <w:r>
-        <w:rPr>
-          <w:rFonts w:hint="eastAsia"/>
-        </w:rPr>
-        <w:t>教师批改。</w:t>
+        <w:t>译文必须于毕业设计（论文）中期检查前完成，并交指导教师批改。</w:t>
       </w:r>
     </w:p>
     <w:p>
@@ -21069,21 +20704,7 @@
         <w:rPr>
           <w:rFonts w:hint="eastAsia"/>
         </w:rPr>
-        <w:t>毕业设计（论文）任务书（</w:t>
-      </w:r>
-      <w:proofErr w:type="gramStart"/>
-      <w:r>
-        <w:rPr>
-          <w:rFonts w:hint="eastAsia"/>
-        </w:rPr>
-        <w:t>含任务</w:t>
-      </w:r>
-      <w:proofErr w:type="gramEnd"/>
-      <w:r>
-        <w:rPr>
-          <w:rFonts w:hint="eastAsia"/>
-        </w:rPr>
-        <w:t>要求、过程检查记录、指导教师评语、评阅人评语、答辩委员会意见及成绩等）；</w:t>
+        <w:t>毕业设计（论文）任务书（含任务要求、过程检查记录、指导教师评语、评阅人评语、答辩委员会意见及成绩等）；</w:t>
       </w:r>
     </w:p>
     <w:p>
@@ -22435,21 +22056,7 @@
         <w:rPr>
           <w:rFonts w:hint="eastAsia"/>
         </w:rPr>
-        <w:t>[2] 蒋有绪,</w:t>
-      </w:r>
-      <w:proofErr w:type="gramStart"/>
-      <w:r>
-        <w:rPr>
-          <w:rFonts w:hint="eastAsia"/>
-        </w:rPr>
-        <w:t>郭</w:t>
-      </w:r>
-      <w:proofErr w:type="gramEnd"/>
-      <w:r>
-        <w:rPr>
-          <w:rFonts w:hint="eastAsia"/>
-        </w:rPr>
-        <w:t>泉水,马娟,等.中国森林群落分类及其群落学特征[M].北京:科学出版社,1998.</w:t>
+        <w:t>[2] 蒋有绪,郭泉水,马娟,等.中国森林群落分类及其群落学特征[M].北京:科学出版社,1998.</w:t>
       </w:r>
     </w:p>
     <w:p>
@@ -22516,21 +22123,7 @@
         <w:rPr>
           <w:rFonts w:hint="eastAsia"/>
         </w:rPr>
-        <w:t>[3] 亚洲地质图</w:t>
-      </w:r>
-      <w:proofErr w:type="gramStart"/>
-      <w:r>
-        <w:rPr>
-          <w:rFonts w:hint="eastAsia"/>
-        </w:rPr>
-        <w:t>编目组</w:t>
-      </w:r>
-      <w:proofErr w:type="gramEnd"/>
-      <w:r>
-        <w:rPr>
-          <w:rFonts w:hint="eastAsia"/>
-        </w:rPr>
-        <w:t xml:space="preserve">. 亚洲地层与地质历史概述[J].地质学报,1978,3:104-208. </w:t>
+        <w:t xml:space="preserve">[3] 亚洲地质图编目组. 亚洲地层与地质历史概述[J].地质学报,1978,3:104-208. </w:t>
       </w:r>
     </w:p>
     <w:p>
@@ -22545,15 +22138,7 @@
         <w:t xml:space="preserve">[4] DES MARAIS D J, STRAUSS H , SUMMONS R E, et al. </w:t>
       </w:r>
       <w:r>
-        <w:t>Carbon isotope evidence for the stepwise oxidation of the Proterozoic environment [J</w:t>
-      </w:r>
-      <w:proofErr w:type="gramStart"/>
-      <w:r>
-        <w:t>].Nature</w:t>
-      </w:r>
-      <w:proofErr w:type="gramEnd"/>
-      <w:r>
-        <w:t xml:space="preserve"> ,1992,359:605-609.</w:t>
+        <w:t>Carbon isotope evidence for the stepwise oxidation of the Proterozoic environment [J].Nature ,1992,359:605-609.</w:t>
       </w:r>
     </w:p>
     <w:p>
@@ -22634,35 +22219,7 @@
         <w:rPr>
           <w:rFonts w:hint="eastAsia"/>
         </w:rPr>
-        <w:t xml:space="preserve">[2] </w:t>
-      </w:r>
-      <w:proofErr w:type="gramStart"/>
-      <w:r>
-        <w:rPr>
-          <w:rFonts w:hint="eastAsia"/>
-        </w:rPr>
-        <w:t>韩吉人</w:t>
-      </w:r>
-      <w:proofErr w:type="gramEnd"/>
-      <w:r>
-        <w:rPr>
-          <w:rFonts w:hint="eastAsia"/>
-        </w:rPr>
-        <w:t>.</w:t>
-      </w:r>
-      <w:proofErr w:type="gramStart"/>
-      <w:r>
-        <w:rPr>
-          <w:rFonts w:hint="eastAsia"/>
-        </w:rPr>
-        <w:t>论职工</w:t>
-      </w:r>
-      <w:proofErr w:type="gramEnd"/>
-      <w:r>
-        <w:rPr>
-          <w:rFonts w:hint="eastAsia"/>
-        </w:rPr>
-        <w:t xml:space="preserve">教育的特点[G]//中国职工教育研究会.职工教育研究论文集.北京:人民教育出版社,1985:90-99. </w:t>
+        <w:t xml:space="preserve">[2] 韩吉人.论职工教育的特点[G]//中国职工教育研究会.职工教育研究论文集.北京:人民教育出版社,1985:90-99. </w:t>
       </w:r>
     </w:p>
     <w:p>
@@ -22674,35 +22231,7 @@
         <w:rPr>
           <w:rFonts w:hint="eastAsia"/>
         </w:rPr>
-        <w:t>[3] FOURNEY M E. Advances in holographic photoelasticity [C]//American Society of Mechanical Engineers．Applied Mechanics Division．Symposium on Applications of Holography in Mechanics, August 23-25,</w:t>
-      </w:r>
-      <w:proofErr w:type="gramStart"/>
-      <w:r>
-        <w:rPr>
-          <w:rFonts w:hint="eastAsia"/>
-        </w:rPr>
-        <w:t>1971,University</w:t>
-      </w:r>
-      <w:proofErr w:type="gramEnd"/>
-      <w:r>
-        <w:rPr>
-          <w:rFonts w:hint="eastAsia"/>
-        </w:rPr>
-        <w:t xml:space="preserve"> of Southern California, Los Angeles, California. New York：</w:t>
-      </w:r>
-      <w:proofErr w:type="gramStart"/>
-      <w:r>
-        <w:rPr>
-          <w:rFonts w:hint="eastAsia"/>
-        </w:rPr>
-        <w:t>ASME,c</w:t>
-      </w:r>
-      <w:proofErr w:type="gramEnd"/>
-      <w:r>
-        <w:rPr>
-          <w:rFonts w:hint="eastAsia"/>
-        </w:rPr>
-        <w:t xml:space="preserve">1971:17-38. </w:t>
+        <w:t xml:space="preserve">[3] FOURNEY M E. Advances in holographic photoelasticity [C]//American Society of Mechanical Engineers．Applied Mechanics Division．Symposium on Applications of Holography in Mechanics, August 23-25,1971,University of Southern California, Los Angeles, California. New York：ASME,c1971:17-38. </w:t>
       </w:r>
     </w:p>
     <w:p>
@@ -22711,23 +22240,7 @@
         <w:ind w:leftChars="174" w:left="846" w:hangingChars="204" w:hanging="428"/>
       </w:pPr>
       <w:r>
-        <w:t xml:space="preserve">[4] MARTIN G. Control of electronic resources in Australia[M]//PATTLE L </w:t>
-      </w:r>
-      <w:proofErr w:type="gramStart"/>
-      <w:r>
-        <w:t>W ,</w:t>
-      </w:r>
-      <w:proofErr w:type="gramEnd"/>
-      <w:r>
-        <w:t xml:space="preserve"> COX B J. Electronic resources: selection and bibliographic control. New </w:t>
-      </w:r>
-      <w:proofErr w:type="gramStart"/>
-      <w:r>
-        <w:t>York :</w:t>
-      </w:r>
-      <w:proofErr w:type="gramEnd"/>
-      <w:r>
-        <w:t xml:space="preserve"> The Haworth Press,1966:85-96. </w:t>
+        <w:t xml:space="preserve">[4] MARTIN G. Control of electronic resources in Australia[M]//PATTLE L W , COX B J. Electronic resources: selection and bibliographic control. New York : The Haworth Press,1966:85-96. </w:t>
       </w:r>
     </w:p>
     <w:p>
@@ -22811,35 +22324,7 @@
         <w:rPr>
           <w:rFonts w:hint="eastAsia"/>
         </w:rPr>
-        <w:t>[2] 河北绿洲生态环境科技有限公司.一种荒漠化地区生态植被综合培育种植方法:中国,01129210.5[P/OL].2001-10-24[2002-05-28</w:t>
-      </w:r>
-      <w:proofErr w:type="gramStart"/>
-      <w:r>
-        <w:rPr>
-          <w:rFonts w:hint="eastAsia"/>
-        </w:rPr>
-        <w:t>].http://211.152.9.47/sipoasp/zlijs/hyjs-yx-new.asp?recid=01129210.5</w:t>
-      </w:r>
-      <w:proofErr w:type="gramEnd"/>
-      <w:r>
-        <w:rPr>
-          <w:rFonts w:hint="eastAsia"/>
-        </w:rPr>
-        <w:t xml:space="preserve">&amp; </w:t>
-      </w:r>
-      <w:proofErr w:type="spellStart"/>
-      <w:r>
-        <w:rPr>
-          <w:rFonts w:hint="eastAsia"/>
-        </w:rPr>
-        <w:t>leixin</w:t>
-      </w:r>
-      <w:proofErr w:type="spellEnd"/>
-      <w:r>
-        <w:rPr>
-          <w:rFonts w:hint="eastAsia"/>
-        </w:rPr>
-        <w:t xml:space="preserve">. </w:t>
+        <w:t xml:space="preserve">[2] 河北绿洲生态环境科技有限公司.一种荒漠化地区生态植被综合培育种植方法:中国,01129210.5[P/OL].2001-10-24[2002-05-28].http://211.152.9.47/sipoasp/zlijs/hyjs-yx-new.asp?recid=01129210.5&amp; leixin. </w:t>
       </w:r>
     </w:p>
     <w:p>
@@ -22852,63 +22337,7 @@
           <w:rFonts w:hint="eastAsia"/>
         </w:rPr>
         <w:lastRenderedPageBreak/>
-        <w:t xml:space="preserve">[3] KOSEKI </w:t>
-      </w:r>
-      <w:proofErr w:type="gramStart"/>
-      <w:r>
-        <w:rPr>
-          <w:rFonts w:hint="eastAsia"/>
-        </w:rPr>
-        <w:t>A ,MOMOSE</w:t>
-      </w:r>
-      <w:proofErr w:type="gramEnd"/>
-      <w:r>
-        <w:rPr>
-          <w:rFonts w:hint="eastAsia"/>
-        </w:rPr>
-        <w:t xml:space="preserve"> H, KAWAHITO M, et al .Compiler :US,828402[P/OL]. 2002-05-25[2002-02-28]. http://FF&amp;p＝1 &amp; u =</w:t>
-      </w:r>
-      <w:proofErr w:type="spellStart"/>
-      <w:r>
-        <w:rPr>
-          <w:rFonts w:hint="eastAsia"/>
-        </w:rPr>
-        <w:t>netahtml</w:t>
-      </w:r>
-      <w:proofErr w:type="spellEnd"/>
-      <w:r>
-        <w:rPr>
-          <w:rFonts w:hint="eastAsia"/>
-        </w:rPr>
-        <w:t xml:space="preserve">/PTO/search-bool.html &amp; r = 5 &amp; f=G&amp; l = 50&amp; col = AND &amp; d =PG01 &amp; </w:t>
-      </w:r>
-      <w:proofErr w:type="spellStart"/>
-      <w:r>
-        <w:rPr>
-          <w:rFonts w:hint="eastAsia"/>
-        </w:rPr>
-        <w:t>sl</w:t>
-      </w:r>
-      <w:proofErr w:type="spellEnd"/>
-      <w:r>
-        <w:rPr>
-          <w:rFonts w:hint="eastAsia"/>
-        </w:rPr>
-        <w:t xml:space="preserve"> =</w:t>
-      </w:r>
-      <w:proofErr w:type="gramStart"/>
-      <w:r>
-        <w:rPr>
-          <w:rFonts w:hint="eastAsia"/>
-        </w:rPr>
-        <w:t>IBM .</w:t>
-      </w:r>
-      <w:proofErr w:type="gramEnd"/>
-      <w:r>
-        <w:rPr>
-          <w:rFonts w:hint="eastAsia"/>
-        </w:rPr>
-        <w:t>AS. &amp; 0S =AN/IBM &amp; RS =AN/IBM.</w:t>
+        <w:t>[3] KOSEKI A ,MOMOSE H, KAWAHITO M, et al .Compiler :US,828402[P/OL]. 2002-05-25[2002-02-28]. http://FF&amp;p＝1 &amp; u =netahtml/PTO/search-bool.html &amp; r = 5 &amp; f=G&amp; l = 50&amp; col = AND &amp; d =PG01 &amp; sl =IBM .AS. &amp; 0S =AN/IBM &amp; RS =AN/IBM.</w:t>
       </w:r>
     </w:p>
     <w:p>
@@ -23001,21 +22430,7 @@
         <w:rPr>
           <w:rFonts w:hint="eastAsia"/>
         </w:rPr>
-        <w:t xml:space="preserve">[2] </w:t>
-      </w:r>
-      <w:proofErr w:type="gramStart"/>
-      <w:r>
-        <w:rPr>
-          <w:rFonts w:hint="eastAsia"/>
-        </w:rPr>
-        <w:t>张田勤</w:t>
-      </w:r>
-      <w:proofErr w:type="gramEnd"/>
-      <w:r>
-        <w:rPr>
-          <w:rFonts w:hint="eastAsia"/>
-        </w:rPr>
-        <w:t>. 罪犯DNA库与生命伦理学计划[N].大众科技报,2000,11,12(7).</w:t>
+        <w:t>[2] 张田勤. 罪犯DNA库与生命伦理学计划[N].大众科技报,2000,11,12(7).</w:t>
       </w:r>
     </w:p>
     <w:p>
@@ -23057,21 +22472,7 @@
         <w:rPr>
           <w:rFonts w:hint="eastAsia"/>
         </w:rPr>
-        <w:t>[2] 萧钰.出版业信息化迈入快车道 [EB/OL]. (2001,12,</w:t>
-      </w:r>
-      <w:proofErr w:type="gramStart"/>
-      <w:r>
-        <w:rPr>
-          <w:rFonts w:hint="eastAsia"/>
-        </w:rPr>
-        <w:t>19)[</w:t>
-      </w:r>
-      <w:proofErr w:type="gramEnd"/>
-      <w:r>
-        <w:rPr>
-          <w:rFonts w:hint="eastAsia"/>
-        </w:rPr>
-        <w:t xml:space="preserve">2002,04,15]. http://www.creader.com/news/20011219/200112190019.html. </w:t>
+        <w:t xml:space="preserve">[2] 萧钰.出版业信息化迈入快车道 [EB/OL]. (2001,12,19)[2002,04,15]. http://www.creader.com/news/20011219/200112190019.html. </w:t>
       </w:r>
     </w:p>
     <w:p>
@@ -23089,15 +22490,7 @@
         <w:ind w:leftChars="174" w:left="846" w:hangingChars="204" w:hanging="428"/>
       </w:pPr>
       <w:r>
-        <w:t xml:space="preserve">[4] TURCOTTE D L. Fractals and chaos in geology and geophysics[M/OL]. </w:t>
-      </w:r>
-      <w:proofErr w:type="spellStart"/>
-      <w:r>
-        <w:t>Mew</w:t>
-      </w:r>
-      <w:proofErr w:type="spellEnd"/>
-      <w:r>
-        <w:t xml:space="preserve"> York: Cambridge University Press, 1992[1998,09,23]. http://www.seg.org/reviews/mccorm30.html. </w:t>
+        <w:t xml:space="preserve">[4] TURCOTTE D L. Fractals and chaos in geology and geophysics[M/OL]. Mew York: Cambridge University Press, 1992[1998,09,23]. http://www.seg.org/reviews/mccorm30.html. </w:t>
       </w:r>
     </w:p>
     <w:p>
@@ -23684,19 +23077,11 @@
       <w:pPr>
         <w:ind w:firstLineChars="200" w:firstLine="480"/>
       </w:pPr>
-      <w:proofErr w:type="gramStart"/>
-      <w:r>
-        <w:rPr>
-          <w:rFonts w:hint="eastAsia"/>
-        </w:rPr>
-        <w:t>修稿后</w:t>
-      </w:r>
-      <w:proofErr w:type="gramEnd"/>
-      <w:r>
-        <w:rPr>
-          <w:rFonts w:hint="eastAsia"/>
-        </w:rPr>
-        <w:t>题目：</w:t>
+      <w:r>
+        <w:rPr>
+          <w:rFonts w:hint="eastAsia"/>
+        </w:rPr>
+        <w:t>修稿后题目：</w:t>
       </w:r>
     </w:p>
     <w:p>
@@ -23759,19 +23144,11 @@
       <w:pPr>
         <w:ind w:firstLineChars="200" w:firstLine="480"/>
       </w:pPr>
-      <w:proofErr w:type="gramStart"/>
-      <w:r>
-        <w:rPr>
-          <w:rFonts w:hint="eastAsia"/>
-        </w:rPr>
-        <w:t>原指导</w:t>
-      </w:r>
-      <w:proofErr w:type="gramEnd"/>
-      <w:r>
-        <w:rPr>
-          <w:rFonts w:hint="eastAsia"/>
-        </w:rPr>
-        <w:t>教师：</w:t>
+      <w:r>
+        <w:rPr>
+          <w:rFonts w:hint="eastAsia"/>
+        </w:rPr>
+        <w:t>原指导教师：</w:t>
       </w:r>
       <w:r>
         <w:rPr>
@@ -24777,13 +24154,7 @@
       <w:rPr>
         <w:rFonts w:hint="eastAsia"/>
       </w:rPr>
-      <w:t>大连理工大学毕业设计（</w:t>
-    </w:r>
-    <w:r>
-      <w:rPr>
-        <w:rFonts w:hint="eastAsia"/>
-      </w:rPr>
-      <w:t>论文）格式规范</w:t>
+      <w:t>大连理工大学毕业设计（论文）格式规范</w:t>
     </w:r>
   </w:p>
 </w:hdr>
@@ -24799,13 +24170,7 @@
       <w:rPr>
         <w:rFonts w:hint="eastAsia"/>
       </w:rPr>
-      <w:t>大连理工大学本科毕业设计（</w:t>
-    </w:r>
-    <w:r>
-      <w:rPr>
-        <w:rFonts w:hint="eastAsia"/>
-      </w:rPr>
-      <w:t>论文）题目</w:t>
+      <w:t>大连理工大学本科毕业设计（论文）题目</w:t>
     </w:r>
   </w:p>
 </w:hdr>
@@ -24863,13 +24228,7 @@
       <w:rPr>
         <w:rFonts w:hint="eastAsia"/>
       </w:rPr>
-      <w:t>大连理工大学本科毕业设计（</w:t>
-    </w:r>
-    <w:r>
-      <w:rPr>
-        <w:rFonts w:hint="eastAsia"/>
-      </w:rPr>
-      <w:t>论文）题目</w:t>
+      <w:t>大连理工大学本科毕业设计（论文）题目</w:t>
     </w:r>
   </w:p>
 </w:hdr>
@@ -25309,11 +24668,12 @@
     <w:name w:val="图名中文 Char"/>
     <w:basedOn w:val="a0"/>
     <w:link w:val="a3"/>
+    <w:rsid w:val="008A381E"/>
     <w:rPr>
-      <w:rFonts w:ascii="宋体" w:eastAsia="宋体" w:hAnsi="宋体"/>
+      <w:rFonts w:ascii="宋体" w:hAnsi="宋体"/>
       <w:sz w:val="21"/>
       <w:szCs w:val="21"/>
-      <w:lang w:val="en-US" w:eastAsia="en-US" w:bidi="en-US"/>
+      <w:lang w:eastAsia="en-US" w:bidi="en-US"/>
     </w:rPr>
   </w:style>
   <w:style w:type="character" w:styleId="a4">
@@ -25366,7 +24726,7 @@
     <w:name w:val="关键词 Char"/>
     <w:basedOn w:val="a0"/>
     <w:rPr>
-      <w:rFonts w:ascii="FangSong_GB2312" w:eastAsia="FangSong_GB2312"/>
+      <w:rFonts w:ascii="仿宋_GB2312" w:eastAsia="仿宋_GB2312"/>
       <w:sz w:val="24"/>
       <w:szCs w:val="24"/>
       <w:lang w:bidi="en-US"/>
@@ -25540,12 +24900,12 @@
     <w:basedOn w:val="a"/>
     <w:link w:val="Char0"/>
     <w:qFormat/>
+    <w:rsid w:val="008A381E"/>
     <w:pPr>
       <w:tabs>
         <w:tab w:val="clear" w:pos="377"/>
       </w:tabs>
       <w:snapToGrid w:val="0"/>
-      <w:ind w:firstLineChars="200" w:firstLine="480"/>
       <w:jc w:val="center"/>
     </w:pPr>
     <w:rPr>

</xml_diff>